<commit_message>
changed a few thing with the final report
</commit_message>
<xml_diff>
--- a/documents/Final_project_report/Final_Weather_project_report_Nicholas_Allan.docx
+++ b/documents/Final_project_report/Final_Weather_project_report_Nicholas_Allan.docx
@@ -28,13 +28,25 @@
         <w:rPr>
           <w:rFonts w:ascii="Arial" w:hAnsi="Arial" w:cs="Arial"/>
         </w:rPr>
-        <w:t>The interconnectivity of weather variables</w:t>
-      </w:r>
-      <w:r>
-        <w:rPr>
-          <w:rFonts w:ascii="Arial" w:hAnsi="Arial" w:cs="Arial"/>
-        </w:rPr>
-        <w:t xml:space="preserve"> in the Garibaldi highlands</w:t>
+        <w:t>The Interconnectivity of Weather V</w:t>
+      </w:r>
+      <w:r>
+        <w:rPr>
+          <w:rFonts w:ascii="Arial" w:hAnsi="Arial" w:cs="Arial"/>
+        </w:rPr>
+        <w:t>ariables</w:t>
+      </w:r>
+      <w:r>
+        <w:rPr>
+          <w:rFonts w:ascii="Arial" w:hAnsi="Arial" w:cs="Arial"/>
+        </w:rPr>
+        <w:t xml:space="preserve"> in the Garibaldi H</w:t>
+      </w:r>
+      <w:r>
+        <w:rPr>
+          <w:rFonts w:ascii="Arial" w:hAnsi="Arial" w:cs="Arial"/>
+        </w:rPr>
+        <w:t>ighlands</w:t>
       </w:r>
       <w:r>
         <w:rPr>
@@ -1080,21 +1092,31 @@
         <w:rPr>
           <w:rFonts w:ascii="Arial" w:hAnsi="Arial" w:cs="Arial"/>
         </w:rPr>
-        <w:t xml:space="preserve">. Finding this correlation creates the foundation that weather simulators are built </w:t>
-      </w:r>
-      <w:proofErr w:type="gramStart"/>
-      <w:r>
-        <w:rPr>
-          <w:rFonts w:ascii="Arial" w:hAnsi="Arial" w:cs="Arial"/>
-        </w:rPr>
-        <w:t>on(</w:t>
-      </w:r>
-      <w:proofErr w:type="gramEnd"/>
-      <w:r>
-        <w:rPr>
-          <w:rFonts w:ascii="Arial" w:hAnsi="Arial" w:cs="Arial"/>
-        </w:rPr>
-        <w:t xml:space="preserve">find papers to justify). </w:t>
+        <w:t>. Finding this correlation creates the foundation that weather simulators are built on</w:t>
+      </w:r>
+      <w:r>
+        <w:rPr>
+          <w:rFonts w:ascii="Arial" w:hAnsi="Arial" w:cs="Arial"/>
+        </w:rPr>
+        <w:t xml:space="preserve"> </w:t>
+      </w:r>
+      <w:r>
+        <w:rPr>
+          <w:rFonts w:ascii="Arial" w:hAnsi="Arial" w:cs="Arial"/>
+        </w:rPr>
+        <w:t>(</w:t>
+      </w:r>
+      <w:r>
+        <w:rPr>
+          <w:rFonts w:ascii="Arial" w:hAnsi="Arial" w:cs="Arial"/>
+        </w:rPr>
+        <w:t>Richardson, C</w:t>
+      </w:r>
+      <w:r>
+        <w:rPr>
+          <w:rFonts w:ascii="Arial" w:hAnsi="Arial" w:cs="Arial"/>
+        </w:rPr>
+        <w:t xml:space="preserve">). </w:t>
       </w:r>
       <w:r>
         <w:rPr>
@@ -4080,7 +4102,23 @@
           <w:color w:val="333333"/>
           <w:lang w:val="en-CA"/>
         </w:rPr>
-        <w:t xml:space="preserve"> figure one and two</w:t>
+        <w:t xml:space="preserve"> figure</w:t>
+      </w:r>
+      <w:r>
+        <w:rPr>
+          <w:rFonts w:ascii="Arial" w:eastAsia="Times New Roman" w:hAnsi="Arial" w:cs="Arial"/>
+          <w:color w:val="333333"/>
+          <w:lang w:val="en-CA"/>
+        </w:rPr>
+        <w:t>s</w:t>
+      </w:r>
+      <w:r>
+        <w:rPr>
+          <w:rFonts w:ascii="Arial" w:eastAsia="Times New Roman" w:hAnsi="Arial" w:cs="Arial"/>
+          <w:color w:val="333333"/>
+          <w:lang w:val="en-CA"/>
+        </w:rPr>
+        <w:t xml:space="preserve"> one and two</w:t>
       </w:r>
       <w:r>
         <w:rPr>
@@ -4895,6 +4933,14 @@
           <w:lang w:val="en-CA"/>
         </w:rPr>
         <w:t xml:space="preserve"> second set of graphs, figures seven to eleven</w:t>
+      </w:r>
+      <w:r>
+        <w:rPr>
+          <w:rFonts w:ascii="Arial" w:eastAsia="Times New Roman" w:hAnsi="Arial" w:cs="Arial"/>
+          <w:color w:val="333333"/>
+          <w:lang w:val="en-CA"/>
+        </w:rPr>
+        <w:t>,</w:t>
       </w:r>
       <w:r>
         <w:rPr>
@@ -5193,25 +5239,23 @@
           <w:color w:val="333333"/>
           <w:lang w:val="en-CA"/>
         </w:rPr>
-        <w:t xml:space="preserve">If a trend line could be calculated between these variables I would be able to produce a small weather simulator that could predict only temperature. This would be the first building </w:t>
-      </w:r>
-      <w:proofErr w:type="gramStart"/>
-      <w:r>
-        <w:rPr>
-          <w:rFonts w:ascii="Arial" w:eastAsia="Times New Roman" w:hAnsi="Arial" w:cs="Arial"/>
-          <w:color w:val="333333"/>
-          <w:lang w:val="en-CA"/>
-        </w:rPr>
-        <w:t>blocks</w:t>
-      </w:r>
-      <w:proofErr w:type="gramEnd"/>
-      <w:r>
-        <w:rPr>
-          <w:rFonts w:ascii="Arial" w:eastAsia="Times New Roman" w:hAnsi="Arial" w:cs="Arial"/>
-          <w:color w:val="333333"/>
-          <w:lang w:val="en-CA"/>
-        </w:rPr>
-        <w:t xml:space="preserve"> to creating a more complex weather simulator. </w:t>
+        <w:t xml:space="preserve">If a trend line could be calculated between these variables I would be able to produce a small weather simulator that could predict only temperature. </w:t>
+      </w:r>
+      <w:r>
+        <w:rPr>
+          <w:rFonts w:ascii="Arial" w:eastAsia="Times New Roman" w:hAnsi="Arial" w:cs="Arial"/>
+          <w:color w:val="333333"/>
+          <w:lang w:val="en-CA"/>
+        </w:rPr>
+        <w:t>These</w:t>
+      </w:r>
+      <w:r>
+        <w:rPr>
+          <w:rFonts w:ascii="Arial" w:eastAsia="Times New Roman" w:hAnsi="Arial" w:cs="Arial"/>
+          <w:color w:val="333333"/>
+          <w:lang w:val="en-CA"/>
+        </w:rPr>
+        <w:t xml:space="preserve"> would be the first building blocks to creating a more complex weather simulator. </w:t>
       </w:r>
     </w:p>
     <w:p>
@@ -5348,7 +5392,41 @@
           <w:color w:val="333333"/>
           <w:lang w:val="en-CA"/>
         </w:rPr>
-        <w:t>Another aspect of this project that needs improvement is to use more advanced statistical analysis. This would allow the project to go more in depth with the analysing the data and having a more robust conclusion.</w:t>
+        <w:t>Another aspect of this project that needs improvement is to use more advanced statistical analysis. This would allow the project to go more</w:t>
+      </w:r>
+      <w:r>
+        <w:rPr>
+          <w:rFonts w:ascii="Arial" w:eastAsia="Times New Roman" w:hAnsi="Arial" w:cs="Arial"/>
+          <w:color w:val="333333"/>
+          <w:lang w:val="en-CA"/>
+        </w:rPr>
+        <w:t xml:space="preserve"> in depth with the analysing of</w:t>
+      </w:r>
+      <w:r>
+        <w:rPr>
+          <w:rFonts w:ascii="Arial" w:eastAsia="Times New Roman" w:hAnsi="Arial" w:cs="Arial"/>
+          <w:color w:val="333333"/>
+          <w:lang w:val="en-CA"/>
+        </w:rPr>
+        <w:t xml:space="preserve"> data and </w:t>
+      </w:r>
+      <w:r>
+        <w:rPr>
+          <w:rFonts w:ascii="Arial" w:eastAsia="Times New Roman" w:hAnsi="Arial" w:cs="Arial"/>
+          <w:color w:val="333333"/>
+          <w:lang w:val="en-CA"/>
+        </w:rPr>
+        <w:t>would have</w:t>
+      </w:r>
+      <w:bookmarkStart w:id="0" w:name="_GoBack"/>
+      <w:bookmarkEnd w:id="0"/>
+      <w:r>
+        <w:rPr>
+          <w:rFonts w:ascii="Arial" w:eastAsia="Times New Roman" w:hAnsi="Arial" w:cs="Arial"/>
+          <w:color w:val="333333"/>
+          <w:lang w:val="en-CA"/>
+        </w:rPr>
+        <w:t xml:space="preserve"> a more robust conclusion.</w:t>
       </w:r>
     </w:p>
     <w:p>
@@ -5428,8 +5506,6 @@
           <w:lang w:val="en-CA"/>
         </w:rPr>
       </w:pPr>
-      <w:bookmarkStart w:id="0" w:name="_GoBack"/>
-      <w:bookmarkEnd w:id="0"/>
     </w:p>
     <w:p>
       <w:pPr>

</xml_diff>